<commit_message>
software installation and comparison paper
software installation and comparison paper are done.
</commit_message>
<xml_diff>
--- a/McCoy_Timothy_SDLComparison.docx
+++ b/McCoy_Timothy_SDLComparison.docx
@@ -28,7 +28,7 @@
           <w:sz w:val="32"/>
           <w:szCs w:val="32"/>
         </w:rPr>
-        <w:t>s Waterfall model vs. Incremental</w:t>
+        <w:t>s V-Model vs. Agile</w:t>
       </w:r>
       <w:r>
         <w:rPr>
@@ -107,42 +107,100 @@
         <w:rPr>
           <w:rFonts w:ascii="Helvetica" w:hAnsi="Helvetica"/>
         </w:rPr>
-        <w:t>Date: 1/28/16</w:t>
-      </w:r>
-    </w:p>
-    <w:p>
-      <w:pPr>
-        <w:rPr>
-          <w:rFonts w:ascii="Helvetica" w:hAnsi="Helvetica"/>
-        </w:rPr>
-      </w:pPr>
-    </w:p>
-    <w:p>
-      <w:pPr>
-        <w:rPr>
-          <w:rFonts w:ascii="Helvetica" w:hAnsi="Helvetica"/>
-        </w:rPr>
-      </w:pPr>
-    </w:p>
-    <w:p>
-      <w:pPr>
-        <w:rPr>
-          <w:rFonts w:ascii="Helvetica" w:hAnsi="Helvetica"/>
-        </w:rPr>
-      </w:pPr>
-      <w:proofErr w:type="gramStart"/>
-      <w:r>
-        <w:rPr>
-          <w:rFonts w:ascii="Helvetica" w:hAnsi="Helvetica"/>
-        </w:rPr>
-        <w:t>SDLC(</w:t>
-      </w:r>
-      <w:proofErr w:type="gramEnd"/>
-      <w:r>
-        <w:rPr>
-          <w:rFonts w:ascii="Helvetica" w:hAnsi="Helvetica"/>
-        </w:rPr>
-        <w:t>Software Development Life Cycle) is a term used to describe the process for planning, creating, testing, and deploying an information system. This concept applies to a range of hardware and software configurations, as a system can be composed of hardware only, software only, or a combination of the two. There are two different models that I will discuss in this paper one being the Waterfall model and the other being the Incremental model. The waterfall model shows progress flowing steadily downwards like a waterfall that goes through different phases. The incremental model shows progress through a series of incremented tests.</w:t>
+        <w:t>Date: 3/19</w:t>
+      </w:r>
+      <w:r>
+        <w:rPr>
+          <w:rFonts w:ascii="Helvetica" w:hAnsi="Helvetica"/>
+        </w:rPr>
+        <w:t>/16</w:t>
+      </w:r>
+    </w:p>
+    <w:p>
+      <w:pPr>
+        <w:rPr>
+          <w:rFonts w:ascii="Helvetica" w:hAnsi="Helvetica"/>
+        </w:rPr>
+      </w:pPr>
+    </w:p>
+    <w:p>
+      <w:pPr>
+        <w:rPr>
+          <w:rFonts w:ascii="Helvetica" w:hAnsi="Helvetica"/>
+        </w:rPr>
+      </w:pPr>
+    </w:p>
+    <w:p>
+      <w:pPr>
+        <w:rPr>
+          <w:rFonts w:ascii="Helvetica" w:hAnsi="Helvetica"/>
+        </w:rPr>
+      </w:pPr>
+      <w:r>
+        <w:rPr>
+          <w:rFonts w:ascii="Helvetica" w:hAnsi="Helvetica"/>
+        </w:rPr>
+        <w:t>SDLC (</w:t>
+      </w:r>
+      <w:r>
+        <w:rPr>
+          <w:rFonts w:ascii="Helvetica" w:hAnsi="Helvetica"/>
+        </w:rPr>
+        <w:t>Software Development Life Cycle) is a term used to describe the process for planning, creating, testing, and deploying an information system. This concept applies to a range of hardware and software configurations, as a system can be composed of hardware only, software only, or a combination of the two. There are two different models that I will discuss in th</w:t>
+      </w:r>
+      <w:r>
+        <w:rPr>
+          <w:rFonts w:ascii="Helvetica" w:hAnsi="Helvetica"/>
+        </w:rPr>
+        <w:t>is paper one being the agile</w:t>
+      </w:r>
+      <w:r>
+        <w:rPr>
+          <w:rFonts w:ascii="Helvetica" w:hAnsi="Helvetica"/>
+        </w:rPr>
+        <w:t xml:space="preserve"> model and </w:t>
+      </w:r>
+      <w:r>
+        <w:rPr>
+          <w:rFonts w:ascii="Helvetica" w:hAnsi="Helvetica"/>
+        </w:rPr>
+        <w:t>the other being the V-model. The Agile model shows rapid and continuous improvement through the collaboration of small self-organized teams.</w:t>
+      </w:r>
+      <w:r>
+        <w:rPr>
+          <w:rFonts w:ascii="Helvetica" w:hAnsi="Helvetica"/>
+        </w:rPr>
+        <w:t xml:space="preserve"> The </w:t>
+      </w:r>
+      <w:r>
+        <w:rPr>
+          <w:rFonts w:ascii="Helvetica" w:hAnsi="Helvetica"/>
+        </w:rPr>
+        <w:t>V-</w:t>
+      </w:r>
+      <w:r>
+        <w:rPr>
+          <w:rFonts w:ascii="Helvetica" w:hAnsi="Helvetica"/>
+        </w:rPr>
+        <w:t xml:space="preserve">model </w:t>
+      </w:r>
+      <w:r>
+        <w:rPr>
+          <w:rFonts w:ascii="Helvetica" w:hAnsi="Helvetica"/>
+        </w:rPr>
+        <w:t>demonstrates relationships between each phase of the development life cycle and its associated phase of testing</w:t>
+      </w:r>
+      <w:r>
+        <w:rPr>
+          <w:rFonts w:ascii="Helvetica" w:hAnsi="Helvetica"/>
+        </w:rPr>
+        <w:t>.</w:t>
+      </w:r>
+      <w:r>
+        <w:rPr>
+          <w:rFonts w:ascii="Helvetica" w:hAnsi="Helvetica"/>
+        </w:rPr>
+        <w:t xml:space="preserve"> </w:t>
       </w:r>
     </w:p>
     <w:p>
@@ -163,13 +221,87 @@
           <w:rFonts w:ascii="Helvetica" w:hAnsi="Helvetica"/>
         </w:rPr>
         <w:tab/>
-        <w:t xml:space="preserve">The waterfall model </w:t>
-      </w:r>
-      <w:r>
-        <w:rPr>
-          <w:rFonts w:ascii="Helvetica" w:hAnsi="Helvetica"/>
-        </w:rPr>
-        <w:t xml:space="preserve">has phases that it is taken through as mentioned before, these stages include conception, initiation, analysis, design, construction, testing, production/implementation, and maintenance. This model is the first known software development methodologies. Since no formal software development methodologies existed at that time, this model was simply adapted for software development. The waterfall model originated in the manufacturing and construction industries, which were highly structured physical environments in which after-the-fact changes are prohibitively costly, if not completely impossible. </w:t>
+        <w:t>T</w:t>
+      </w:r>
+      <w:r>
+        <w:rPr>
+          <w:rFonts w:ascii="Helvetica" w:hAnsi="Helvetica"/>
+        </w:rPr>
+        <w:t>he Agile software development process is a set of principles in which</w:t>
+      </w:r>
+      <w:r>
+        <w:rPr>
+          <w:rFonts w:ascii="Helvetica" w:hAnsi="Helvetica"/>
+        </w:rPr>
+        <w:t xml:space="preserve"> requirements and solutions are furthered through </w:t>
+      </w:r>
+      <w:r>
+        <w:rPr>
+          <w:rFonts w:ascii="Helvetica" w:hAnsi="Helvetica"/>
+        </w:rPr>
+        <w:t>collaboration betwe</w:t>
+      </w:r>
+      <w:r>
+        <w:rPr>
+          <w:rFonts w:ascii="Helvetica" w:hAnsi="Helvetica"/>
+        </w:rPr>
+        <w:t>en small self-organizing, cross-</w:t>
+      </w:r>
+      <w:r>
+        <w:rPr>
+          <w:rFonts w:ascii="Helvetica" w:hAnsi="Helvetica"/>
+        </w:rPr>
+        <w:t xml:space="preserve">functional teams. </w:t>
+      </w:r>
+      <w:r>
+        <w:rPr>
+          <w:rFonts w:ascii="Helvetica" w:hAnsi="Helvetica"/>
+        </w:rPr>
+        <w:t xml:space="preserve">It promotes adaptive planning, outstanding development, quick deliveries, endless improvements, and it encourages quick and flexible response to change. </w:t>
+      </w:r>
+      <w:r>
+        <w:rPr>
+          <w:rFonts w:ascii="Helvetica" w:hAnsi="Helvetica"/>
+        </w:rPr>
+        <w:t xml:space="preserve">Though Agile does not have specific methods to achieve these goals, it is evident that many have in fact grown a great deal from this and are now considered </w:t>
+      </w:r>
+      <w:r>
+        <w:rPr>
+          <w:rFonts w:ascii="Helvetica Light" w:hAnsi="Helvetica Light"/>
+          <w:i/>
+        </w:rPr>
+        <w:t>Agile.</w:t>
+      </w:r>
+      <w:r>
+        <w:rPr>
+          <w:rFonts w:ascii="Helvetica" w:hAnsi="Helvetica"/>
+          <w:i/>
+        </w:rPr>
+        <w:t xml:space="preserve"> </w:t>
+      </w:r>
+      <w:r>
+        <w:rPr>
+          <w:rFonts w:ascii="Helvetica" w:hAnsi="Helvetica"/>
+        </w:rPr>
+        <w:t xml:space="preserve">The agile manifesto is based on twelve principles that mainly revolve around hard work, self-determination, close </w:t>
+      </w:r>
+      <w:r>
+        <w:rPr>
+          <w:rFonts w:ascii="Helvetica" w:hAnsi="Helvetica"/>
+        </w:rPr>
+        <w:t>face-to-face</w:t>
+      </w:r>
+      <w:r>
+        <w:rPr>
+          <w:rFonts w:ascii="Helvetica" w:hAnsi="Helvetica"/>
+        </w:rPr>
+        <w:t xml:space="preserve"> interactions, and </w:t>
+      </w:r>
+      <w:r>
+        <w:rPr>
+          <w:rFonts w:ascii="Helvetica" w:hAnsi="Helvetica"/>
+        </w:rPr>
+        <w:t>simplicity.</w:t>
       </w:r>
     </w:p>
     <w:p>
@@ -190,13 +322,31 @@
           <w:rFonts w:ascii="Helvetica" w:hAnsi="Helvetica"/>
         </w:rPr>
         <w:tab/>
-        <w:t>The incremental model revolv</w:t>
-      </w:r>
-      <w:r>
-        <w:rPr>
-          <w:rFonts w:ascii="Helvetica" w:hAnsi="Helvetica"/>
-        </w:rPr>
-        <w:t>es around the process of incrementally testing the product until its finished. This product is defined as finished when it satisfies all of its requirements. The product is decomposed into a number of different components that are each designed and built separately. Each completed component is delivered to the client upon completion. An advantage of this model would be how easy it is to test and debug compared to other methods but one of the many great disadvantages of this model is how costly it can be to replicate the same product over and over.</w:t>
+        <w:t xml:space="preserve">The </w:t>
+      </w:r>
+      <w:r>
+        <w:rPr>
+          <w:rFonts w:ascii="Helvetica" w:hAnsi="Helvetica"/>
+        </w:rPr>
+        <w:t>V-model represents a development process that can be considered an extension of the waterfall model, and is an example of the less intricate V-model.</w:t>
+      </w:r>
+      <w:r>
+        <w:rPr>
+          <w:rFonts w:ascii="Helvetica" w:hAnsi="Helvetica"/>
+        </w:rPr>
+        <w:t xml:space="preserve"> Instead of going straight down in a linear way, the process steps are bent after its coding phase to form a shape that resembles a V.</w:t>
+      </w:r>
+      <w:r>
+        <w:rPr>
+          <w:rFonts w:ascii="Helvetica" w:hAnsi="Helvetica"/>
+        </w:rPr>
+        <w:t xml:space="preserve"> </w:t>
+      </w:r>
+      <w:r>
+        <w:rPr>
+          <w:rFonts w:ascii="Helvetica" w:hAnsi="Helvetica"/>
+        </w:rPr>
+        <w:t>The horizontal and vertical axes represent the time or project completeness and level of abstraction, which is read from left to right. This model has 4 validation phases, that being Unit testing, Integration testing, System testing, and User acceptance testing.</w:t>
       </w:r>
       <w:bookmarkStart w:id="0" w:name="_GoBack"/>
       <w:bookmarkEnd w:id="0"/>

</xml_diff>